<commit_message>
added team animators and es piecharts
</commit_message>
<xml_diff>
--- a/resources/piecharts/PieCharts.docx
+++ b/resources/piecharts/PieCharts.docx
@@ -1,10 +1,10 @@
 
 <file path=word/document.xml><?xml version="1.0" encoding="utf-8"?>
-<w:document xmlns:wpc="http://schemas.microsoft.com/office/word/2010/wordprocessingCanvas" xmlns:cx="http://schemas.microsoft.com/office/drawing/2014/chartex" xmlns:cx1="http://schemas.microsoft.com/office/drawing/2015/9/8/chartex" xmlns:mc="http://schemas.openxmlformats.org/markup-compatibility/2006" xmlns:o="urn:schemas-microsoft-com:office:office" xmlns:r="http://schemas.openxmlformats.org/officeDocument/2006/relationships" xmlns:m="http://schemas.openxmlformats.org/officeDocument/2006/math" xmlns:v="urn:schemas-microsoft-com:vml" xmlns:wp14="http://schemas.microsoft.com/office/word/2010/wordprocessingDrawing" xmlns:wp="http://schemas.openxmlformats.org/drawingml/2006/wordprocessingDrawing" xmlns:w10="urn:schemas-microsoft-com:office:word" xmlns:w="http://schemas.openxmlformats.org/wordprocessingml/2006/main" xmlns:w14="http://schemas.microsoft.com/office/word/2010/wordml" xmlns:w15="http://schemas.microsoft.com/office/word/2012/wordml" xmlns:w16se="http://schemas.microsoft.com/office/word/2015/wordml/symex" xmlns:wpg="http://schemas.microsoft.com/office/word/2010/wordprocessingGroup" xmlns:wpi="http://schemas.microsoft.com/office/word/2010/wordprocessingInk" xmlns:wne="http://schemas.microsoft.com/office/word/2006/wordml" xmlns:wps="http://schemas.microsoft.com/office/word/2010/wordprocessingShape" mc:Ignorable="w14 w15 w16se wp14">
+<w:document xmlns:wpc="http://schemas.microsoft.com/office/word/2010/wordprocessingCanvas" xmlns:cx="http://schemas.microsoft.com/office/drawing/2014/chartex" xmlns:cx1="http://schemas.microsoft.com/office/drawing/2015/9/8/chartex" xmlns:cx2="http://schemas.microsoft.com/office/drawing/2015/10/21/chartex" xmlns:cx3="http://schemas.microsoft.com/office/drawing/2016/5/9/chartex" xmlns:cx4="http://schemas.microsoft.com/office/drawing/2016/5/10/chartex" xmlns:cx5="http://schemas.microsoft.com/office/drawing/2016/5/11/chartex" xmlns:cx6="http://schemas.microsoft.com/office/drawing/2016/5/12/chartex" xmlns:cx7="http://schemas.microsoft.com/office/drawing/2016/5/13/chartex" xmlns:cx8="http://schemas.microsoft.com/office/drawing/2016/5/14/chartex" xmlns:mc="http://schemas.openxmlformats.org/markup-compatibility/2006" xmlns:aink="http://schemas.microsoft.com/office/drawing/2016/ink" xmlns:am3d="http://schemas.microsoft.com/office/drawing/2017/model3d" xmlns:o="urn:schemas-microsoft-com:office:office" xmlns:r="http://schemas.openxmlformats.org/officeDocument/2006/relationships" xmlns:m="http://schemas.openxmlformats.org/officeDocument/2006/math" xmlns:v="urn:schemas-microsoft-com:vml" xmlns:wp14="http://schemas.microsoft.com/office/word/2010/wordprocessingDrawing" xmlns:wp="http://schemas.openxmlformats.org/drawingml/2006/wordprocessingDrawing" xmlns:w10="urn:schemas-microsoft-com:office:word" xmlns:w="http://schemas.openxmlformats.org/wordprocessingml/2006/main" xmlns:w14="http://schemas.microsoft.com/office/word/2010/wordml" xmlns:w15="http://schemas.microsoft.com/office/word/2012/wordml" xmlns:w16cid="http://schemas.microsoft.com/office/word/2016/wordml/cid" xmlns:w16se="http://schemas.microsoft.com/office/word/2015/wordml/symex" xmlns:wpg="http://schemas.microsoft.com/office/word/2010/wordprocessingGroup" xmlns:wpi="http://schemas.microsoft.com/office/word/2010/wordprocessingInk" xmlns:wne="http://schemas.microsoft.com/office/word/2006/wordml" xmlns:wps="http://schemas.microsoft.com/office/word/2010/wordprocessingShape" mc:Ignorable="w14 w15 w16se w16cid wp14">
   <w:body>
     <w:p>
       <w:pPr>
-        <w:pStyle w:val="IntenseQuote"/>
+        <w:pStyle w:val="Citationintense"/>
       </w:pPr>
       <w:proofErr w:type="spellStart"/>
       <w:r>
@@ -16,145 +16,290 @@
       <w:pPr>
         <w:jc w:val="center"/>
         <w:rPr>
-          <w:rStyle w:val="BookTitle"/>
+          <w:lang w:val="en-GB"/>
         </w:rPr>
       </w:pPr>
       <w:r>
         <w:rPr>
-          <w:rStyle w:val="BookTitle"/>
+          <w:rStyle w:val="Titredulivre"/>
+          <w:lang w:val="en-GB"/>
         </w:rPr>
-        <w:t xml:space="preserve">Traduction des </w:t>
-      </w:r>
-      <w:r>
-        <w:rPr>
-          <w:rStyle w:val="BookTitle"/>
-        </w:rPr>
-        <w:t>graphes du site</w:t>
-      </w:r>
-    </w:p>
-    <w:p/>
-    <w:p/>
-    <w:p>
-      <w:r>
-        <w:t>Pour ajouter une langue :</w:t>
+        <w:t>Translation of the site's pie charts</w:t>
       </w:r>
     </w:p>
     <w:p>
       <w:pPr>
-        <w:pStyle w:val="ListParagraph"/>
-        <w:numPr>
-          <w:ilvl w:val="0"/>
-          <w:numId w:val="2"/>
-        </w:numPr>
+        <w:rPr>
+          <w:lang w:val="en-GB"/>
+        </w:rPr>
+      </w:pPr>
+    </w:p>
+    <w:p>
+      <w:pPr>
+        <w:pStyle w:val="Sansinterligne"/>
+        <w:rPr>
+          <w:lang w:val="en-GB"/>
+        </w:rPr>
       </w:pPr>
       <w:r>
-        <w:t>Créer une nouvelle page avec le nom de la langue en première ligne</w:t>
+        <w:rPr>
+          <w:lang w:val="en-GB"/>
+        </w:rPr>
+        <w:t>To add a language:</w:t>
       </w:r>
     </w:p>
     <w:p>
       <w:pPr>
-        <w:pStyle w:val="ListParagraph"/>
+        <w:pStyle w:val="Sansinterligne"/>
+        <w:rPr>
+          <w:lang w:val="en-GB"/>
+        </w:rPr>
+      </w:pPr>
+    </w:p>
+    <w:p>
+      <w:pPr>
+        <w:pStyle w:val="Sansinterligne"/>
         <w:numPr>
           <w:ilvl w:val="0"/>
-          <w:numId w:val="2"/>
+          <w:numId w:val="3"/>
         </w:numPr>
+        <w:rPr>
+          <w:lang w:val="en-GB"/>
+        </w:rPr>
       </w:pPr>
       <w:r>
-        <w:t>Copier les 3 graphes à partir d’une page existante</w:t>
+        <w:rPr>
+          <w:lang w:val="en-GB"/>
+        </w:rPr>
+        <w:t>Create a new page with the language name in the first line</w:t>
       </w:r>
     </w:p>
     <w:p>
       <w:pPr>
-        <w:pStyle w:val="ListParagraph"/>
+        <w:pStyle w:val="Sansinterligne"/>
         <w:numPr>
           <w:ilvl w:val="0"/>
-          <w:numId w:val="2"/>
+          <w:numId w:val="3"/>
         </w:numPr>
+        <w:rPr>
+          <w:lang w:val="en-GB"/>
+        </w:rPr>
       </w:pPr>
       <w:r>
-        <w:t xml:space="preserve">Et coller </w:t>
-      </w:r>
-      <w:r>
-        <w:t>c</w:t>
-      </w:r>
-      <w:r>
-        <w:t>es 3 graphes sur la nouvelle page</w:t>
+        <w:rPr>
+          <w:lang w:val="en-GB"/>
+        </w:rPr>
+        <w:t>Copy the 3 graphs from an existing page</w:t>
       </w:r>
     </w:p>
     <w:p>
       <w:pPr>
-        <w:ind w:left="360"/>
+        <w:pStyle w:val="Sansinterligne"/>
+        <w:numPr>
+          <w:ilvl w:val="0"/>
+          <w:numId w:val="3"/>
+        </w:numPr>
+        <w:rPr>
+          <w:lang w:val="en-GB"/>
+        </w:rPr>
       </w:pPr>
       <w:r>
-        <w:t>Le nom de la langue + les 3 graphes doivent tenir dans une page.</w:t>
+        <w:rPr>
+          <w:lang w:val="en-GB"/>
+        </w:rPr>
+        <w:t xml:space="preserve">And paste these 3 graphs </w:t>
+      </w:r>
+      <w:r>
+        <w:rPr>
+          <w:lang w:val="en-GB"/>
+        </w:rPr>
+        <w:t>to</w:t>
+      </w:r>
+      <w:r>
+        <w:rPr>
+          <w:lang w:val="en-GB"/>
+        </w:rPr>
+        <w:t xml:space="preserve"> the new page</w:t>
       </w:r>
     </w:p>
     <w:p>
       <w:pPr>
-        <w:pStyle w:val="ListParagraph"/>
-        <w:numPr>
-          <w:ilvl w:val="0"/>
-          <w:numId w:val="2"/>
-        </w:numPr>
+        <w:pStyle w:val="Sansinterligne"/>
+        <w:ind w:left="720"/>
+        <w:rPr>
+          <w:lang w:val="en-GB"/>
+        </w:rPr>
       </w:pPr>
       <w:r>
-        <w:t>Editer chaque graphe pour changer les textes :</w:t>
+        <w:rPr>
+          <w:lang w:val="en-GB"/>
+        </w:rPr>
+        <w:t xml:space="preserve">The name of the language + the 3 graphs </w:t>
+      </w:r>
+      <w:r>
+        <w:rPr>
+          <w:lang w:val="en-GB"/>
+        </w:rPr>
+        <w:t>should</w:t>
+      </w:r>
+      <w:r>
+        <w:rPr>
+          <w:lang w:val="en-GB"/>
+        </w:rPr>
+        <w:t xml:space="preserve"> fit in one page.</w:t>
       </w:r>
     </w:p>
     <w:p>
       <w:pPr>
-        <w:pStyle w:val="ListParagraph"/>
+        <w:pStyle w:val="Sansinterligne"/>
         <w:numPr>
-          <w:ilvl w:val="1"/>
-          <w:numId w:val="2"/>
+          <w:ilvl w:val="0"/>
+          <w:numId w:val="4"/>
         </w:numPr>
+        <w:rPr>
+          <w:lang w:val="en-GB"/>
+        </w:rPr>
       </w:pPr>
-      <w:proofErr w:type="spellStart"/>
       <w:r>
-        <w:t>Double-click</w:t>
-      </w:r>
-      <w:proofErr w:type="spellEnd"/>
-      <w:r>
-        <w:t xml:space="preserve"> sur un graph</w:t>
+        <w:rPr>
+          <w:lang w:val="en-GB"/>
+        </w:rPr>
+        <w:t>Edit each graph to change texts:</w:t>
       </w:r>
     </w:p>
     <w:p>
       <w:pPr>
-        <w:pStyle w:val="ListParagraph"/>
+        <w:pStyle w:val="Sansinterligne"/>
         <w:numPr>
-          <w:ilvl w:val="1"/>
-          <w:numId w:val="2"/>
+          <w:ilvl w:val="0"/>
+          <w:numId w:val="6"/>
         </w:numPr>
+        <w:rPr>
+          <w:lang w:val="en-GB"/>
+        </w:rPr>
       </w:pPr>
       <w:r>
-        <w:t>Click-droit &gt; Modifier les données</w:t>
+        <w:rPr>
+          <w:lang w:val="en-GB"/>
+        </w:rPr>
+        <w:t>Double-click on a graph</w:t>
       </w:r>
     </w:p>
     <w:p>
       <w:pPr>
-        <w:pStyle w:val="ListParagraph"/>
+        <w:pStyle w:val="Sansinterligne"/>
         <w:numPr>
-          <w:ilvl w:val="1"/>
-          <w:numId w:val="2"/>
+          <w:ilvl w:val="0"/>
+          <w:numId w:val="6"/>
         </w:numPr>
+        <w:rPr>
+          <w:lang w:val="en-GB"/>
+        </w:rPr>
       </w:pPr>
       <w:r>
-        <w:t>Dans la mini feuille Excel qui apparaît :</w:t>
+        <w:rPr>
+          <w:lang w:val="en-GB"/>
+        </w:rPr>
+        <w:t>Right-click &gt; Edit data</w:t>
       </w:r>
     </w:p>
     <w:p>
       <w:pPr>
-        <w:pStyle w:val="ListParagraph"/>
+        <w:pStyle w:val="Sansinterligne"/>
+        <w:numPr>
+          <w:ilvl w:val="0"/>
+          <w:numId w:val="6"/>
+        </w:numPr>
+        <w:rPr>
+          <w:lang w:val="en-GB"/>
+        </w:rPr>
+      </w:pPr>
+      <w:r>
+        <w:rPr>
+          <w:lang w:val="en-GB"/>
+        </w:rPr>
+        <w:t>In the mini Excel sheet that appears:</w:t>
+      </w:r>
+    </w:p>
+    <w:p>
+      <w:pPr>
+        <w:pStyle w:val="Sansinterligne"/>
         <w:numPr>
           <w:ilvl w:val="1"/>
-          <w:numId w:val="2"/>
+          <w:numId w:val="6"/>
         </w:numPr>
+        <w:rPr>
+          <w:lang w:val="en-GB"/>
+        </w:rPr>
       </w:pPr>
       <w:r>
-        <w:t>Traduire les libellés de la colonne A</w:t>
+        <w:rPr>
+          <w:lang w:val="en-GB"/>
+        </w:rPr>
+        <w:t>Translate the labels in column A</w:t>
+      </w:r>
+    </w:p>
+    <w:p>
+      <w:pPr>
+        <w:pStyle w:val="Paragraphedeliste"/>
+        <w:numPr>
+          <w:ilvl w:val="0"/>
+          <w:numId w:val="4"/>
+        </w:numPr>
+        <w:rPr>
+          <w:lang w:val="en-GB"/>
+        </w:rPr>
+      </w:pPr>
+      <w:r>
+        <w:rPr>
+          <w:lang w:val="en-GB"/>
+        </w:rPr>
+        <w:t>Save</w:t>
       </w:r>
     </w:p>
     <w:p/>
+    <w:p>
+      <w:r>
+        <w:t>(</w:t>
+      </w:r>
+      <w:proofErr w:type="gramStart"/>
+      <w:r>
+        <w:t>for</w:t>
+      </w:r>
+      <w:proofErr w:type="gramEnd"/>
+      <w:r>
+        <w:t xml:space="preserve"> Philippe </w:t>
+      </w:r>
+      <w:proofErr w:type="spellStart"/>
+      <w:r>
+        <w:t>only</w:t>
+      </w:r>
+      <w:proofErr w:type="spellEnd"/>
+      <w:r>
+        <w:t> </w:t>
+      </w:r>
+      <w:r>
+        <w:rPr>
+          <mc:AlternateContent>
+            <mc:Choice Requires="w16se"/>
+            <mc:Fallback>
+              <w:rFonts w:ascii="Segoe UI Emoji" w:eastAsia="Segoe UI Emoji" w:hAnsi="Segoe UI Emoji" w:cs="Segoe UI Emoji"/>
+            </mc:Fallback>
+          </mc:AlternateContent>
+        </w:rPr>
+        <mc:AlternateContent>
+          <mc:Choice Requires="w16se">
+            <w16se:symEx w16se:font="Segoe UI Emoji" w16se:char="1F60A"/>
+          </mc:Choice>
+          <mc:Fallback>
+            <w:t>😊</w:t>
+          </mc:Fallback>
+        </mc:AlternateContent>
+      </w:r>
+      <w:r>
+        <w:t>)</w:t>
+      </w:r>
+    </w:p>
     <w:p>
       <w:r>
         <w:t>Méthode d’extraction pour le site :</w:t>
@@ -162,7 +307,7 @@
     </w:p>
     <w:p>
       <w:pPr>
-        <w:pStyle w:val="ListParagraph"/>
+        <w:pStyle w:val="Paragraphedeliste"/>
         <w:numPr>
           <w:ilvl w:val="0"/>
           <w:numId w:val="1"/>
@@ -174,7 +319,7 @@
     </w:p>
     <w:p>
       <w:pPr>
-        <w:pStyle w:val="ListParagraph"/>
+        <w:pStyle w:val="Paragraphedeliste"/>
         <w:numPr>
           <w:ilvl w:val="1"/>
           <w:numId w:val="1"/>
@@ -186,7 +331,7 @@
     </w:p>
     <w:p>
       <w:pPr>
-        <w:pStyle w:val="ListParagraph"/>
+        <w:pStyle w:val="Paragraphedeliste"/>
         <w:numPr>
           <w:ilvl w:val="1"/>
           <w:numId w:val="1"/>
@@ -196,10 +341,9 @@
         <w:t>Faire une copie d’écran de la page à exporter</w:t>
       </w:r>
     </w:p>
-    <w:p/>
     <w:p>
       <w:pPr>
-        <w:pStyle w:val="ListParagraph"/>
+        <w:pStyle w:val="Paragraphedeliste"/>
         <w:numPr>
           <w:ilvl w:val="0"/>
           <w:numId w:val="1"/>
@@ -211,7 +355,7 @@
     </w:p>
     <w:p>
       <w:pPr>
-        <w:pStyle w:val="ListParagraph"/>
+        <w:pStyle w:val="Paragraphedeliste"/>
         <w:numPr>
           <w:ilvl w:val="1"/>
           <w:numId w:val="1"/>
@@ -223,7 +367,7 @@
     </w:p>
     <w:p>
       <w:pPr>
-        <w:pStyle w:val="ListParagraph"/>
+        <w:pStyle w:val="Paragraphedeliste"/>
         <w:numPr>
           <w:ilvl w:val="1"/>
           <w:numId w:val="1"/>
@@ -235,7 +379,7 @@
     </w:p>
     <w:p>
       <w:pPr>
-        <w:pStyle w:val="ListParagraph"/>
+        <w:pStyle w:val="Paragraphedeliste"/>
         <w:numPr>
           <w:ilvl w:val="1"/>
           <w:numId w:val="1"/>
@@ -250,7 +394,7 @@
     </w:p>
     <w:p>
       <w:pPr>
-        <w:pStyle w:val="ListParagraph"/>
+        <w:pStyle w:val="Paragraphedeliste"/>
         <w:numPr>
           <w:ilvl w:val="2"/>
           <w:numId w:val="1"/>
@@ -271,7 +415,7 @@
     </w:p>
     <w:p>
       <w:pPr>
-        <w:pStyle w:val="ListParagraph"/>
+        <w:pStyle w:val="Paragraphedeliste"/>
         <w:numPr>
           <w:ilvl w:val="1"/>
           <w:numId w:val="1"/>
@@ -283,7 +427,7 @@
     </w:p>
     <w:p>
       <w:pPr>
-        <w:pStyle w:val="ListParagraph"/>
+        <w:pStyle w:val="Paragraphedeliste"/>
         <w:numPr>
           <w:ilvl w:val="2"/>
           <w:numId w:val="1"/>
@@ -301,7 +445,7 @@
     </w:p>
     <w:p>
       <w:pPr>
-        <w:pStyle w:val="ListParagraph"/>
+        <w:pStyle w:val="Paragraphedeliste"/>
         <w:numPr>
           <w:ilvl w:val="2"/>
           <w:numId w:val="1"/>
@@ -319,7 +463,7 @@
     </w:p>
     <w:p>
       <w:pPr>
-        <w:pStyle w:val="ListParagraph"/>
+        <w:pStyle w:val="Paragraphedeliste"/>
         <w:numPr>
           <w:ilvl w:val="1"/>
           <w:numId w:val="1"/>
@@ -331,7 +475,7 @@
     </w:p>
     <w:p>
       <w:pPr>
-        <w:pStyle w:val="ListParagraph"/>
+        <w:pStyle w:val="Paragraphedeliste"/>
         <w:numPr>
           <w:ilvl w:val="2"/>
           <w:numId w:val="1"/>
@@ -341,7 +485,13 @@
         <w:t xml:space="preserve">Outil Sélection Rapide, </w:t>
       </w:r>
       <w:r>
-        <w:t xml:space="preserve">Epaisseur 50, dureté 99, pas 1, </w:t>
+        <w:t xml:space="preserve">Epaisseur 50, dureté </w:t>
+      </w:r>
+      <w:r>
+        <w:t>100</w:t>
+      </w:r>
+      <w:r>
+        <w:t xml:space="preserve">, pas 1, </w:t>
       </w:r>
       <w:r>
         <w:t xml:space="preserve">accentuation auto, </w:t>
@@ -355,7 +505,7 @@
     </w:p>
     <w:p>
       <w:pPr>
-        <w:pStyle w:val="ListParagraph"/>
+        <w:pStyle w:val="Paragraphedeliste"/>
         <w:numPr>
           <w:ilvl w:val="2"/>
           <w:numId w:val="1"/>
@@ -385,7 +535,7 @@
     </w:p>
     <w:p>
       <w:pPr>
-        <w:pStyle w:val="ListParagraph"/>
+        <w:pStyle w:val="Paragraphedeliste"/>
         <w:numPr>
           <w:ilvl w:val="2"/>
           <w:numId w:val="1"/>
@@ -409,7 +559,7 @@
     </w:p>
     <w:p>
       <w:pPr>
-        <w:pStyle w:val="ListParagraph"/>
+        <w:pStyle w:val="Paragraphedeliste"/>
         <w:numPr>
           <w:ilvl w:val="2"/>
           <w:numId w:val="1"/>
@@ -427,7 +577,7 @@
     </w:p>
     <w:p>
       <w:pPr>
-        <w:pStyle w:val="ListParagraph"/>
+        <w:pStyle w:val="Paragraphedeliste"/>
         <w:numPr>
           <w:ilvl w:val="1"/>
           <w:numId w:val="1"/>
@@ -445,7 +595,7 @@
     </w:p>
     <w:p>
       <w:pPr>
-        <w:pStyle w:val="ListParagraph"/>
+        <w:pStyle w:val="Paragraphedeliste"/>
         <w:numPr>
           <w:ilvl w:val="2"/>
           <w:numId w:val="1"/>
@@ -457,7 +607,7 @@
     </w:p>
     <w:p>
       <w:pPr>
-        <w:pStyle w:val="ListParagraph"/>
+        <w:pStyle w:val="Paragraphedeliste"/>
         <w:numPr>
           <w:ilvl w:val="2"/>
           <w:numId w:val="1"/>
@@ -469,7 +619,7 @@
     </w:p>
     <w:p>
       <w:pPr>
-        <w:pStyle w:val="ListParagraph"/>
+        <w:pStyle w:val="Paragraphedeliste"/>
         <w:numPr>
           <w:ilvl w:val="1"/>
           <w:numId w:val="1"/>
@@ -481,7 +631,7 @@
     </w:p>
     <w:p>
       <w:pPr>
-        <w:pStyle w:val="ListParagraph"/>
+        <w:pStyle w:val="Paragraphedeliste"/>
         <w:numPr>
           <w:ilvl w:val="2"/>
           <w:numId w:val="1"/>
@@ -496,7 +646,7 @@
     </w:p>
     <w:p>
       <w:pPr>
-        <w:pStyle w:val="ListParagraph"/>
+        <w:pStyle w:val="Paragraphedeliste"/>
         <w:ind w:left="2160"/>
       </w:pPr>
       <w:r>
@@ -505,7 +655,7 @@
     </w:p>
     <w:p>
       <w:pPr>
-        <w:pStyle w:val="ListParagraph"/>
+        <w:pStyle w:val="Paragraphedeliste"/>
         <w:ind w:left="2160"/>
       </w:pPr>
       <w:r>
@@ -514,7 +664,7 @@
     </w:p>
     <w:p>
       <w:pPr>
-        <w:pStyle w:val="ListParagraph"/>
+        <w:pStyle w:val="Paragraphedeliste"/>
         <w:ind w:left="2160"/>
       </w:pPr>
       <w:r>
@@ -523,38 +673,41 @@
     </w:p>
     <w:p>
       <w:pPr>
-        <w:pStyle w:val="ListParagraph"/>
+        <w:pStyle w:val="Paragraphedeliste"/>
         <w:numPr>
           <w:ilvl w:val="1"/>
           <w:numId w:val="1"/>
         </w:numPr>
       </w:pPr>
       <w:r>
-        <w:lastRenderedPageBreak/>
         <w:t>Remonter le calque 1 au-dessus du calque 2</w:t>
       </w:r>
     </w:p>
     <w:p>
       <w:pPr>
-        <w:pStyle w:val="ListParagraph"/>
+        <w:pStyle w:val="Paragraphedeliste"/>
         <w:numPr>
           <w:ilvl w:val="1"/>
           <w:numId w:val="1"/>
         </w:numPr>
       </w:pPr>
       <w:r>
-        <w:t>Exporter en PNG 24</w:t>
+        <w:t>Exporter</w:t>
+      </w:r>
+      <w:r>
+        <w:t> :</w:t>
       </w:r>
     </w:p>
     <w:p>
       <w:pPr>
-        <w:pStyle w:val="ListParagraph"/>
+        <w:pStyle w:val="Paragraphedeliste"/>
         <w:numPr>
           <w:ilvl w:val="2"/>
           <w:numId w:val="1"/>
         </w:numPr>
       </w:pPr>
       <w:r>
+        <w:lastRenderedPageBreak/>
         <w:t xml:space="preserve">Menu : Affichage </w:t>
       </w:r>
       <w:r>
@@ -572,7 +725,7 @@
     </w:p>
     <w:p>
       <w:pPr>
-        <w:pStyle w:val="ListParagraph"/>
+        <w:pStyle w:val="Paragraphedeliste"/>
         <w:numPr>
           <w:ilvl w:val="2"/>
           <w:numId w:val="1"/>
@@ -590,7 +743,7 @@
     </w:p>
     <w:p>
       <w:pPr>
-        <w:pStyle w:val="ListParagraph"/>
+        <w:pStyle w:val="Paragraphedeliste"/>
         <w:numPr>
           <w:ilvl w:val="2"/>
           <w:numId w:val="1"/>
@@ -616,7 +769,7 @@
     </w:p>
     <w:p>
       <w:pPr>
-        <w:pStyle w:val="ListParagraph"/>
+        <w:pStyle w:val="Paragraphedeliste"/>
         <w:numPr>
           <w:ilvl w:val="3"/>
           <w:numId w:val="1"/>
@@ -628,7 +781,7 @@
     </w:p>
     <w:p>
       <w:pPr>
-        <w:pStyle w:val="ListParagraph"/>
+        <w:pStyle w:val="Paragraphedeliste"/>
         <w:numPr>
           <w:ilvl w:val="4"/>
           <w:numId w:val="1"/>
@@ -645,7 +798,7 @@
     </w:p>
     <w:p>
       <w:pPr>
-        <w:pStyle w:val="ListParagraph"/>
+        <w:pStyle w:val="Paragraphedeliste"/>
         <w:numPr>
           <w:ilvl w:val="4"/>
           <w:numId w:val="1"/>
@@ -664,7 +817,7 @@
     </w:p>
     <w:p>
       <w:pPr>
-        <w:pStyle w:val="ListParagraph"/>
+        <w:pStyle w:val="Paragraphedeliste"/>
         <w:numPr>
           <w:ilvl w:val="4"/>
           <w:numId w:val="1"/>
@@ -683,7 +836,7 @@
     </w:p>
     <w:p>
       <w:pPr>
-        <w:pStyle w:val="ListParagraph"/>
+        <w:pStyle w:val="Paragraphedeliste"/>
         <w:numPr>
           <w:ilvl w:val="3"/>
           <w:numId w:val="1"/>
@@ -695,7 +848,7 @@
     </w:p>
     <w:p>
       <w:pPr>
-        <w:pStyle w:val="ListParagraph"/>
+        <w:pStyle w:val="Paragraphedeliste"/>
         <w:numPr>
           <w:ilvl w:val="2"/>
           <w:numId w:val="1"/>
@@ -707,7 +860,7 @@
     </w:p>
     <w:p>
       <w:pPr>
-        <w:pStyle w:val="ListParagraph"/>
+        <w:pStyle w:val="Paragraphedeliste"/>
         <w:numPr>
           <w:ilvl w:val="2"/>
           <w:numId w:val="1"/>
@@ -730,7 +883,7 @@
     </w:p>
     <w:p>
       <w:pPr>
-        <w:pStyle w:val="ListParagraph"/>
+        <w:pStyle w:val="Paragraphedeliste"/>
         <w:numPr>
           <w:ilvl w:val="3"/>
           <w:numId w:val="1"/>
@@ -742,7 +895,7 @@
     </w:p>
     <w:p>
       <w:pPr>
-        <w:pStyle w:val="ListParagraph"/>
+        <w:pStyle w:val="Paragraphedeliste"/>
         <w:numPr>
           <w:ilvl w:val="3"/>
           <w:numId w:val="1"/>
@@ -754,7 +907,7 @@
     </w:p>
     <w:p>
       <w:pPr>
-        <w:pStyle w:val="ListParagraph"/>
+        <w:pStyle w:val="Paragraphedeliste"/>
         <w:numPr>
           <w:ilvl w:val="4"/>
           <w:numId w:val="1"/>
@@ -766,7 +919,7 @@
     </w:p>
     <w:p>
       <w:pPr>
-        <w:pStyle w:val="ListParagraph"/>
+        <w:pStyle w:val="Paragraphedeliste"/>
         <w:numPr>
           <w:ilvl w:val="4"/>
           <w:numId w:val="1"/>
@@ -778,7 +931,7 @@
     </w:p>
     <w:p>
       <w:pPr>
-        <w:pStyle w:val="ListParagraph"/>
+        <w:pStyle w:val="Paragraphedeliste"/>
         <w:numPr>
           <w:ilvl w:val="4"/>
           <w:numId w:val="1"/>
@@ -788,7 +941,6 @@
         <w:t>Tranches : Toutes les tranches utilisateur</w:t>
       </w:r>
     </w:p>
-    <w:p/>
     <w:p>
       <w:r>
         <w:t>Maintenant, le problème est que lorsque l’on a découpé les tranches, il n</w:t>
@@ -799,6 +951,11 @@
       <w:r>
         <w:t>possible de placer les découpes au plus près du dessin</w:t>
       </w:r>
+      <w:r>
+        <w:t xml:space="preserve"> (ombres)</w:t>
+      </w:r>
+      <w:bookmarkStart w:id="0" w:name="_GoBack"/>
+      <w:bookmarkEnd w:id="0"/>
       <w:r>
         <w:t xml:space="preserve">. </w:t>
       </w:r>
@@ -811,7 +968,7 @@
     </w:p>
     <w:p>
       <w:pPr>
-        <w:pStyle w:val="ListParagraph"/>
+        <w:pStyle w:val="Paragraphedeliste"/>
         <w:numPr>
           <w:ilvl w:val="0"/>
           <w:numId w:val="1"/>
@@ -828,7 +985,7 @@
     </w:p>
     <w:p>
       <w:pPr>
-        <w:pStyle w:val="ListParagraph"/>
+        <w:pStyle w:val="Paragraphedeliste"/>
         <w:numPr>
           <w:ilvl w:val="0"/>
           <w:numId w:val="1"/>
@@ -1155,7 +1312,6 @@
           </w14:textOutline>
         </w:rPr>
       </w:pPr>
-      <w:bookmarkStart w:id="0" w:name="_GoBack"/>
       <w:r>
         <w:rPr>
           <w:noProof/>
@@ -1175,7 +1331,30 @@
           </wp:inline>
         </w:drawing>
       </w:r>
-      <w:bookmarkEnd w:id="0"/>
+    </w:p>
+    <w:p>
+      <w:pPr>
+        <w:rPr>
+          <w14:textOutline w14:w="9525" w14:cap="rnd" w14:cmpd="sng" w14:algn="ctr">
+            <w14:noFill/>
+            <w14:prstDash w14:val="solid"/>
+            <w14:bevel/>
+          </w14:textOutline>
+        </w:rPr>
+      </w:pPr>
+      <w:proofErr w:type="spellStart"/>
+      <w:r>
+        <w:rPr>
+          <w14:textOutline w14:w="9525" w14:cap="rnd" w14:cmpd="sng" w14:algn="ctr">
+            <w14:noFill/>
+            <w14:prstDash w14:val="solid"/>
+            <w14:bevel/>
+          </w14:textOutline>
+        </w:rPr>
+        <w:lastRenderedPageBreak/>
+        <w:t>Chinese</w:t>
+      </w:r>
+      <w:proofErr w:type="spellEnd"/>
     </w:p>
     <w:p>
       <w:pPr>
@@ -1231,6 +1410,216 @@
           </w14:textOutline>
         </w:rPr>
       </w:pPr>
+      <w:proofErr w:type="spellStart"/>
+      <w:r>
+        <w:rPr>
+          <w14:textOutline w14:w="9525" w14:cap="rnd" w14:cmpd="sng" w14:algn="ctr">
+            <w14:noFill/>
+            <w14:prstDash w14:val="solid"/>
+            <w14:bevel/>
+          </w14:textOutline>
+        </w:rPr>
+        <w:t>Romanian</w:t>
+      </w:r>
+      <w:proofErr w:type="spellEnd"/>
+    </w:p>
+    <w:p>
+      <w:pPr>
+        <w:rPr>
+          <w14:textOutline w14:w="9525" w14:cap="rnd" w14:cmpd="sng" w14:algn="ctr">
+            <w14:noFill/>
+            <w14:prstDash w14:val="solid"/>
+            <w14:bevel/>
+          </w14:textOutline>
+        </w:rPr>
+      </w:pPr>
+    </w:p>
+    <w:p>
+      <w:pPr>
+        <w:rPr>
+          <w14:textOutline w14:w="9525" w14:cap="rnd" w14:cmpd="sng" w14:algn="ctr">
+            <w14:noFill/>
+            <w14:prstDash w14:val="solid"/>
+            <w14:bevel/>
+          </w14:textOutline>
+        </w:rPr>
+      </w:pPr>
+    </w:p>
+    <w:p>
+      <w:pPr>
+        <w:rPr>
+          <w14:textOutline w14:w="9525" w14:cap="rnd" w14:cmpd="sng" w14:algn="ctr">
+            <w14:noFill/>
+            <w14:prstDash w14:val="solid"/>
+            <w14:bevel/>
+          </w14:textOutline>
+        </w:rPr>
+      </w:pPr>
+    </w:p>
+    <w:p>
+      <w:pPr>
+        <w:rPr>
+          <w14:textOutline w14:w="9525" w14:cap="rnd" w14:cmpd="sng" w14:algn="ctr">
+            <w14:noFill/>
+            <w14:prstDash w14:val="solid"/>
+            <w14:bevel/>
+          </w14:textOutline>
+        </w:rPr>
+      </w:pPr>
+      <w:proofErr w:type="spellStart"/>
+      <w:r>
+        <w:rPr>
+          <w14:textOutline w14:w="9525" w14:cap="rnd" w14:cmpd="sng" w14:algn="ctr">
+            <w14:noFill/>
+            <w14:prstDash w14:val="solid"/>
+            <w14:bevel/>
+          </w14:textOutline>
+        </w:rPr>
+        <w:t>Russian</w:t>
+      </w:r>
+      <w:proofErr w:type="spellEnd"/>
+    </w:p>
+    <w:p>
+      <w:pPr>
+        <w:rPr>
+          <w14:textOutline w14:w="9525" w14:cap="rnd" w14:cmpd="sng" w14:algn="ctr">
+            <w14:noFill/>
+            <w14:prstDash w14:val="solid"/>
+            <w14:bevel/>
+          </w14:textOutline>
+        </w:rPr>
+      </w:pPr>
+    </w:p>
+    <w:p>
+      <w:pPr>
+        <w:rPr>
+          <w14:textOutline w14:w="9525" w14:cap="rnd" w14:cmpd="sng" w14:algn="ctr">
+            <w14:noFill/>
+            <w14:prstDash w14:val="solid"/>
+            <w14:bevel/>
+          </w14:textOutline>
+        </w:rPr>
+      </w:pPr>
+    </w:p>
+    <w:p>
+      <w:pPr>
+        <w:rPr>
+          <w14:textOutline w14:w="9525" w14:cap="rnd" w14:cmpd="sng" w14:algn="ctr">
+            <w14:noFill/>
+            <w14:prstDash w14:val="solid"/>
+            <w14:bevel/>
+          </w14:textOutline>
+        </w:rPr>
+      </w:pPr>
+    </w:p>
+    <w:p>
+      <w:pPr>
+        <w:rPr>
+          <w14:textOutline w14:w="9525" w14:cap="rnd" w14:cmpd="sng" w14:algn="ctr">
+            <w14:noFill/>
+            <w14:prstDash w14:val="solid"/>
+            <w14:bevel/>
+          </w14:textOutline>
+        </w:rPr>
+      </w:pPr>
+      <w:r>
+        <w:rPr>
+          <w14:textOutline w14:w="9525" w14:cap="rnd" w14:cmpd="sng" w14:algn="ctr">
+            <w14:noFill/>
+            <w14:prstDash w14:val="solid"/>
+            <w14:bevel/>
+          </w14:textOutline>
+        </w:rPr>
+        <w:t>German</w:t>
+      </w:r>
+    </w:p>
+    <w:p>
+      <w:pPr>
+        <w:rPr>
+          <w14:textOutline w14:w="9525" w14:cap="rnd" w14:cmpd="sng" w14:algn="ctr">
+            <w14:noFill/>
+            <w14:prstDash w14:val="solid"/>
+            <w14:bevel/>
+          </w14:textOutline>
+        </w:rPr>
+      </w:pPr>
+    </w:p>
+    <w:p>
+      <w:pPr>
+        <w:rPr>
+          <w14:textOutline w14:w="9525" w14:cap="rnd" w14:cmpd="sng" w14:algn="ctr">
+            <w14:noFill/>
+            <w14:prstDash w14:val="solid"/>
+            <w14:bevel/>
+          </w14:textOutline>
+        </w:rPr>
+      </w:pPr>
+    </w:p>
+    <w:p>
+      <w:pPr>
+        <w:rPr>
+          <w14:textOutline w14:w="9525" w14:cap="rnd" w14:cmpd="sng" w14:algn="ctr">
+            <w14:noFill/>
+            <w14:prstDash w14:val="solid"/>
+            <w14:bevel/>
+          </w14:textOutline>
+        </w:rPr>
+      </w:pPr>
+      <w:proofErr w:type="spellStart"/>
+      <w:r>
+        <w:rPr>
+          <w14:textOutline w14:w="9525" w14:cap="rnd" w14:cmpd="sng" w14:algn="ctr">
+            <w14:noFill/>
+            <w14:prstDash w14:val="solid"/>
+            <w14:bevel/>
+          </w14:textOutline>
+        </w:rPr>
+        <w:t>Japanese</w:t>
+      </w:r>
+      <w:proofErr w:type="spellEnd"/>
+    </w:p>
+    <w:p>
+      <w:pPr>
+        <w:rPr>
+          <w14:textOutline w14:w="9525" w14:cap="rnd" w14:cmpd="sng" w14:algn="ctr">
+            <w14:noFill/>
+            <w14:prstDash w14:val="solid"/>
+            <w14:bevel/>
+          </w14:textOutline>
+        </w:rPr>
+      </w:pPr>
+    </w:p>
+    <w:p>
+      <w:pPr>
+        <w:rPr>
+          <w14:textOutline w14:w="9525" w14:cap="rnd" w14:cmpd="sng" w14:algn="ctr">
+            <w14:noFill/>
+            <w14:prstDash w14:val="solid"/>
+            <w14:bevel/>
+          </w14:textOutline>
+        </w:rPr>
+      </w:pPr>
+    </w:p>
+    <w:p>
+      <w:pPr>
+        <w:rPr>
+          <w14:textOutline w14:w="9525" w14:cap="rnd" w14:cmpd="sng" w14:algn="ctr">
+            <w14:noFill/>
+            <w14:prstDash w14:val="solid"/>
+            <w14:bevel/>
+          </w14:textOutline>
+        </w:rPr>
+      </w:pPr>
+      <w:r>
+        <w:rPr>
+          <w14:textOutline w14:w="9525" w14:cap="rnd" w14:cmpd="sng" w14:algn="ctr">
+            <w14:noFill/>
+            <w14:prstDash w14:val="solid"/>
+            <w14:bevel/>
+          </w14:textOutline>
+        </w:rPr>
+        <w:t>Arab</w:t>
+      </w:r>
     </w:p>
     <w:p>
       <w:pPr>
@@ -1276,7 +1665,7 @@
 </file>
 
 <file path=word/numbering.xml><?xml version="1.0" encoding="utf-8"?>
-<w:numbering xmlns:wpc="http://schemas.microsoft.com/office/word/2010/wordprocessingCanvas" xmlns:cx="http://schemas.microsoft.com/office/drawing/2014/chartex" xmlns:cx1="http://schemas.microsoft.com/office/drawing/2015/9/8/chartex" xmlns:mc="http://schemas.openxmlformats.org/markup-compatibility/2006" xmlns:o="urn:schemas-microsoft-com:office:office" xmlns:r="http://schemas.openxmlformats.org/officeDocument/2006/relationships" xmlns:m="http://schemas.openxmlformats.org/officeDocument/2006/math" xmlns:v="urn:schemas-microsoft-com:vml" xmlns:wp14="http://schemas.microsoft.com/office/word/2010/wordprocessingDrawing" xmlns:wp="http://schemas.openxmlformats.org/drawingml/2006/wordprocessingDrawing" xmlns:w10="urn:schemas-microsoft-com:office:word" xmlns:w="http://schemas.openxmlformats.org/wordprocessingml/2006/main" xmlns:w14="http://schemas.microsoft.com/office/word/2010/wordml" xmlns:w15="http://schemas.microsoft.com/office/word/2012/wordml" xmlns:w16se="http://schemas.microsoft.com/office/word/2015/wordml/symex" xmlns:wpg="http://schemas.microsoft.com/office/word/2010/wordprocessingGroup" xmlns:wpi="http://schemas.microsoft.com/office/word/2010/wordprocessingInk" xmlns:wne="http://schemas.microsoft.com/office/word/2006/wordml" xmlns:wps="http://schemas.microsoft.com/office/word/2010/wordprocessingShape" mc:Ignorable="w14 w15 w16se wp14">
+<w:numbering xmlns:wpc="http://schemas.microsoft.com/office/word/2010/wordprocessingCanvas" xmlns:cx="http://schemas.microsoft.com/office/drawing/2014/chartex" xmlns:cx1="http://schemas.microsoft.com/office/drawing/2015/9/8/chartex" xmlns:cx2="http://schemas.microsoft.com/office/drawing/2015/10/21/chartex" xmlns:cx3="http://schemas.microsoft.com/office/drawing/2016/5/9/chartex" xmlns:cx4="http://schemas.microsoft.com/office/drawing/2016/5/10/chartex" xmlns:cx5="http://schemas.microsoft.com/office/drawing/2016/5/11/chartex" xmlns:cx6="http://schemas.microsoft.com/office/drawing/2016/5/12/chartex" xmlns:cx7="http://schemas.microsoft.com/office/drawing/2016/5/13/chartex" xmlns:cx8="http://schemas.microsoft.com/office/drawing/2016/5/14/chartex" xmlns:mc="http://schemas.openxmlformats.org/markup-compatibility/2006" xmlns:aink="http://schemas.microsoft.com/office/drawing/2016/ink" xmlns:am3d="http://schemas.microsoft.com/office/drawing/2017/model3d" xmlns:o="urn:schemas-microsoft-com:office:office" xmlns:r="http://schemas.openxmlformats.org/officeDocument/2006/relationships" xmlns:m="http://schemas.openxmlformats.org/officeDocument/2006/math" xmlns:v="urn:schemas-microsoft-com:vml" xmlns:wp14="http://schemas.microsoft.com/office/word/2010/wordprocessingDrawing" xmlns:wp="http://schemas.openxmlformats.org/drawingml/2006/wordprocessingDrawing" xmlns:w10="urn:schemas-microsoft-com:office:word" xmlns:w="http://schemas.openxmlformats.org/wordprocessingml/2006/main" xmlns:w14="http://schemas.microsoft.com/office/word/2010/wordml" xmlns:w15="http://schemas.microsoft.com/office/word/2012/wordml" xmlns:w16cid="http://schemas.microsoft.com/office/word/2016/wordml/cid" xmlns:w16se="http://schemas.microsoft.com/office/word/2015/wordml/symex" xmlns:wpg="http://schemas.microsoft.com/office/word/2010/wordprocessingGroup" xmlns:wpi="http://schemas.microsoft.com/office/word/2010/wordprocessingInk" xmlns:wne="http://schemas.microsoft.com/office/word/2006/wordml" xmlns:wps="http://schemas.microsoft.com/office/word/2010/wordprocessingShape" mc:Ignorable="w14 w15 w16se w16cid wp14">
   <w:abstractNum w:abstractNumId="0" w15:restartNumberingAfterBreak="0">
     <w:nsid w:val="0038058F"/>
     <w:multiLevelType w:val="hybridMultilevel"/>
@@ -1390,6 +1779,455 @@
     </w:lvl>
   </w:abstractNum>
   <w:abstractNum w:abstractNumId="1" w15:restartNumberingAfterBreak="0">
+    <w:nsid w:val="051934A1"/>
+    <w:multiLevelType w:val="hybridMultilevel"/>
+    <w:tmpl w:val="6E6A5D80"/>
+    <w:lvl w:ilvl="0" w:tplc="016A7AD0">
+      <w:numFmt w:val="bullet"/>
+      <w:lvlText w:val="-"/>
+      <w:lvlJc w:val="left"/>
+      <w:pPr>
+        <w:ind w:left="720" w:hanging="360"/>
+      </w:pPr>
+      <w:rPr>
+        <w:rFonts w:ascii="Calibri" w:eastAsiaTheme="minorHAnsi" w:hAnsi="Calibri" w:cs="Calibri" w:hint="default"/>
+      </w:rPr>
+    </w:lvl>
+    <w:lvl w:ilvl="1" w:tplc="040C0003" w:tentative="1">
+      <w:start w:val="1"/>
+      <w:numFmt w:val="bullet"/>
+      <w:lvlText w:val="o"/>
+      <w:lvlJc w:val="left"/>
+      <w:pPr>
+        <w:ind w:left="1440" w:hanging="360"/>
+      </w:pPr>
+      <w:rPr>
+        <w:rFonts w:ascii="Courier New" w:hAnsi="Courier New" w:cs="Courier New" w:hint="default"/>
+      </w:rPr>
+    </w:lvl>
+    <w:lvl w:ilvl="2" w:tplc="040C0005" w:tentative="1">
+      <w:start w:val="1"/>
+      <w:numFmt w:val="bullet"/>
+      <w:lvlText w:val=""/>
+      <w:lvlJc w:val="left"/>
+      <w:pPr>
+        <w:ind w:left="2160" w:hanging="360"/>
+      </w:pPr>
+      <w:rPr>
+        <w:rFonts w:ascii="Wingdings" w:hAnsi="Wingdings" w:hint="default"/>
+      </w:rPr>
+    </w:lvl>
+    <w:lvl w:ilvl="3" w:tplc="040C0001" w:tentative="1">
+      <w:start w:val="1"/>
+      <w:numFmt w:val="bullet"/>
+      <w:lvlText w:val=""/>
+      <w:lvlJc w:val="left"/>
+      <w:pPr>
+        <w:ind w:left="2880" w:hanging="360"/>
+      </w:pPr>
+      <w:rPr>
+        <w:rFonts w:ascii="Symbol" w:hAnsi="Symbol" w:hint="default"/>
+      </w:rPr>
+    </w:lvl>
+    <w:lvl w:ilvl="4" w:tplc="040C0003" w:tentative="1">
+      <w:start w:val="1"/>
+      <w:numFmt w:val="bullet"/>
+      <w:lvlText w:val="o"/>
+      <w:lvlJc w:val="left"/>
+      <w:pPr>
+        <w:ind w:left="3600" w:hanging="360"/>
+      </w:pPr>
+      <w:rPr>
+        <w:rFonts w:ascii="Courier New" w:hAnsi="Courier New" w:cs="Courier New" w:hint="default"/>
+      </w:rPr>
+    </w:lvl>
+    <w:lvl w:ilvl="5" w:tplc="040C0005" w:tentative="1">
+      <w:start w:val="1"/>
+      <w:numFmt w:val="bullet"/>
+      <w:lvlText w:val=""/>
+      <w:lvlJc w:val="left"/>
+      <w:pPr>
+        <w:ind w:left="4320" w:hanging="360"/>
+      </w:pPr>
+      <w:rPr>
+        <w:rFonts w:ascii="Wingdings" w:hAnsi="Wingdings" w:hint="default"/>
+      </w:rPr>
+    </w:lvl>
+    <w:lvl w:ilvl="6" w:tplc="040C0001" w:tentative="1">
+      <w:start w:val="1"/>
+      <w:numFmt w:val="bullet"/>
+      <w:lvlText w:val=""/>
+      <w:lvlJc w:val="left"/>
+      <w:pPr>
+        <w:ind w:left="5040" w:hanging="360"/>
+      </w:pPr>
+      <w:rPr>
+        <w:rFonts w:ascii="Symbol" w:hAnsi="Symbol" w:hint="default"/>
+      </w:rPr>
+    </w:lvl>
+    <w:lvl w:ilvl="7" w:tplc="040C0003" w:tentative="1">
+      <w:start w:val="1"/>
+      <w:numFmt w:val="bullet"/>
+      <w:lvlText w:val="o"/>
+      <w:lvlJc w:val="left"/>
+      <w:pPr>
+        <w:ind w:left="5760" w:hanging="360"/>
+      </w:pPr>
+      <w:rPr>
+        <w:rFonts w:ascii="Courier New" w:hAnsi="Courier New" w:cs="Courier New" w:hint="default"/>
+      </w:rPr>
+    </w:lvl>
+    <w:lvl w:ilvl="8" w:tplc="040C0005" w:tentative="1">
+      <w:start w:val="1"/>
+      <w:numFmt w:val="bullet"/>
+      <w:lvlText w:val=""/>
+      <w:lvlJc w:val="left"/>
+      <w:pPr>
+        <w:ind w:left="6480" w:hanging="360"/>
+      </w:pPr>
+      <w:rPr>
+        <w:rFonts w:ascii="Wingdings" w:hAnsi="Wingdings" w:hint="default"/>
+      </w:rPr>
+    </w:lvl>
+  </w:abstractNum>
+  <w:abstractNum w:abstractNumId="2" w15:restartNumberingAfterBreak="0">
+    <w:nsid w:val="311A0041"/>
+    <w:multiLevelType w:val="hybridMultilevel"/>
+    <w:tmpl w:val="E370CE32"/>
+    <w:lvl w:ilvl="0" w:tplc="016A7AD0">
+      <w:numFmt w:val="bullet"/>
+      <w:lvlText w:val="-"/>
+      <w:lvlJc w:val="left"/>
+      <w:pPr>
+        <w:ind w:left="1068" w:hanging="360"/>
+      </w:pPr>
+      <w:rPr>
+        <w:rFonts w:ascii="Calibri" w:eastAsiaTheme="minorHAnsi" w:hAnsi="Calibri" w:cs="Calibri" w:hint="default"/>
+      </w:rPr>
+    </w:lvl>
+    <w:lvl w:ilvl="1" w:tplc="040C0003" w:tentative="1">
+      <w:start w:val="1"/>
+      <w:numFmt w:val="bullet"/>
+      <w:lvlText w:val="o"/>
+      <w:lvlJc w:val="left"/>
+      <w:pPr>
+        <w:ind w:left="1788" w:hanging="360"/>
+      </w:pPr>
+      <w:rPr>
+        <w:rFonts w:ascii="Courier New" w:hAnsi="Courier New" w:cs="Courier New" w:hint="default"/>
+      </w:rPr>
+    </w:lvl>
+    <w:lvl w:ilvl="2" w:tplc="040C0005" w:tentative="1">
+      <w:start w:val="1"/>
+      <w:numFmt w:val="bullet"/>
+      <w:lvlText w:val=""/>
+      <w:lvlJc w:val="left"/>
+      <w:pPr>
+        <w:ind w:left="2508" w:hanging="360"/>
+      </w:pPr>
+      <w:rPr>
+        <w:rFonts w:ascii="Wingdings" w:hAnsi="Wingdings" w:hint="default"/>
+      </w:rPr>
+    </w:lvl>
+    <w:lvl w:ilvl="3" w:tplc="040C0001" w:tentative="1">
+      <w:start w:val="1"/>
+      <w:numFmt w:val="bullet"/>
+      <w:lvlText w:val=""/>
+      <w:lvlJc w:val="left"/>
+      <w:pPr>
+        <w:ind w:left="3228" w:hanging="360"/>
+      </w:pPr>
+      <w:rPr>
+        <w:rFonts w:ascii="Symbol" w:hAnsi="Symbol" w:hint="default"/>
+      </w:rPr>
+    </w:lvl>
+    <w:lvl w:ilvl="4" w:tplc="040C0003" w:tentative="1">
+      <w:start w:val="1"/>
+      <w:numFmt w:val="bullet"/>
+      <w:lvlText w:val="o"/>
+      <w:lvlJc w:val="left"/>
+      <w:pPr>
+        <w:ind w:left="3948" w:hanging="360"/>
+      </w:pPr>
+      <w:rPr>
+        <w:rFonts w:ascii="Courier New" w:hAnsi="Courier New" w:cs="Courier New" w:hint="default"/>
+      </w:rPr>
+    </w:lvl>
+    <w:lvl w:ilvl="5" w:tplc="040C0005" w:tentative="1">
+      <w:start w:val="1"/>
+      <w:numFmt w:val="bullet"/>
+      <w:lvlText w:val=""/>
+      <w:lvlJc w:val="left"/>
+      <w:pPr>
+        <w:ind w:left="4668" w:hanging="360"/>
+      </w:pPr>
+      <w:rPr>
+        <w:rFonts w:ascii="Wingdings" w:hAnsi="Wingdings" w:hint="default"/>
+      </w:rPr>
+    </w:lvl>
+    <w:lvl w:ilvl="6" w:tplc="040C0001" w:tentative="1">
+      <w:start w:val="1"/>
+      <w:numFmt w:val="bullet"/>
+      <w:lvlText w:val=""/>
+      <w:lvlJc w:val="left"/>
+      <w:pPr>
+        <w:ind w:left="5388" w:hanging="360"/>
+      </w:pPr>
+      <w:rPr>
+        <w:rFonts w:ascii="Symbol" w:hAnsi="Symbol" w:hint="default"/>
+      </w:rPr>
+    </w:lvl>
+    <w:lvl w:ilvl="7" w:tplc="040C0003" w:tentative="1">
+      <w:start w:val="1"/>
+      <w:numFmt w:val="bullet"/>
+      <w:lvlText w:val="o"/>
+      <w:lvlJc w:val="left"/>
+      <w:pPr>
+        <w:ind w:left="6108" w:hanging="360"/>
+      </w:pPr>
+      <w:rPr>
+        <w:rFonts w:ascii="Courier New" w:hAnsi="Courier New" w:cs="Courier New" w:hint="default"/>
+      </w:rPr>
+    </w:lvl>
+    <w:lvl w:ilvl="8" w:tplc="040C0005" w:tentative="1">
+      <w:start w:val="1"/>
+      <w:numFmt w:val="bullet"/>
+      <w:lvlText w:val=""/>
+      <w:lvlJc w:val="left"/>
+      <w:pPr>
+        <w:ind w:left="6828" w:hanging="360"/>
+      </w:pPr>
+      <w:rPr>
+        <w:rFonts w:ascii="Wingdings" w:hAnsi="Wingdings" w:hint="default"/>
+      </w:rPr>
+    </w:lvl>
+  </w:abstractNum>
+  <w:abstractNum w:abstractNumId="3" w15:restartNumberingAfterBreak="0">
+    <w:nsid w:val="40F23C0D"/>
+    <w:multiLevelType w:val="hybridMultilevel"/>
+    <w:tmpl w:val="E2E61058"/>
+    <w:lvl w:ilvl="0" w:tplc="040C0003">
+      <w:start w:val="1"/>
+      <w:numFmt w:val="bullet"/>
+      <w:lvlText w:val="o"/>
+      <w:lvlJc w:val="left"/>
+      <w:pPr>
+        <w:ind w:left="1068" w:hanging="360"/>
+      </w:pPr>
+      <w:rPr>
+        <w:rFonts w:ascii="Courier New" w:hAnsi="Courier New" w:cs="Courier New" w:hint="default"/>
+      </w:rPr>
+    </w:lvl>
+    <w:lvl w:ilvl="1" w:tplc="040C0005">
+      <w:start w:val="1"/>
+      <w:numFmt w:val="bullet"/>
+      <w:lvlText w:val=""/>
+      <w:lvlJc w:val="left"/>
+      <w:pPr>
+        <w:ind w:left="1788" w:hanging="360"/>
+      </w:pPr>
+      <w:rPr>
+        <w:rFonts w:ascii="Wingdings" w:hAnsi="Wingdings" w:hint="default"/>
+      </w:rPr>
+    </w:lvl>
+    <w:lvl w:ilvl="2" w:tplc="040C0005" w:tentative="1">
+      <w:start w:val="1"/>
+      <w:numFmt w:val="bullet"/>
+      <w:lvlText w:val=""/>
+      <w:lvlJc w:val="left"/>
+      <w:pPr>
+        <w:ind w:left="2508" w:hanging="360"/>
+      </w:pPr>
+      <w:rPr>
+        <w:rFonts w:ascii="Wingdings" w:hAnsi="Wingdings" w:hint="default"/>
+      </w:rPr>
+    </w:lvl>
+    <w:lvl w:ilvl="3" w:tplc="040C0001" w:tentative="1">
+      <w:start w:val="1"/>
+      <w:numFmt w:val="bullet"/>
+      <w:lvlText w:val=""/>
+      <w:lvlJc w:val="left"/>
+      <w:pPr>
+        <w:ind w:left="3228" w:hanging="360"/>
+      </w:pPr>
+      <w:rPr>
+        <w:rFonts w:ascii="Symbol" w:hAnsi="Symbol" w:hint="default"/>
+      </w:rPr>
+    </w:lvl>
+    <w:lvl w:ilvl="4" w:tplc="040C0003" w:tentative="1">
+      <w:start w:val="1"/>
+      <w:numFmt w:val="bullet"/>
+      <w:lvlText w:val="o"/>
+      <w:lvlJc w:val="left"/>
+      <w:pPr>
+        <w:ind w:left="3948" w:hanging="360"/>
+      </w:pPr>
+      <w:rPr>
+        <w:rFonts w:ascii="Courier New" w:hAnsi="Courier New" w:cs="Courier New" w:hint="default"/>
+      </w:rPr>
+    </w:lvl>
+    <w:lvl w:ilvl="5" w:tplc="040C0005" w:tentative="1">
+      <w:start w:val="1"/>
+      <w:numFmt w:val="bullet"/>
+      <w:lvlText w:val=""/>
+      <w:lvlJc w:val="left"/>
+      <w:pPr>
+        <w:ind w:left="4668" w:hanging="360"/>
+      </w:pPr>
+      <w:rPr>
+        <w:rFonts w:ascii="Wingdings" w:hAnsi="Wingdings" w:hint="default"/>
+      </w:rPr>
+    </w:lvl>
+    <w:lvl w:ilvl="6" w:tplc="040C0001" w:tentative="1">
+      <w:start w:val="1"/>
+      <w:numFmt w:val="bullet"/>
+      <w:lvlText w:val=""/>
+      <w:lvlJc w:val="left"/>
+      <w:pPr>
+        <w:ind w:left="5388" w:hanging="360"/>
+      </w:pPr>
+      <w:rPr>
+        <w:rFonts w:ascii="Symbol" w:hAnsi="Symbol" w:hint="default"/>
+      </w:rPr>
+    </w:lvl>
+    <w:lvl w:ilvl="7" w:tplc="040C0003" w:tentative="1">
+      <w:start w:val="1"/>
+      <w:numFmt w:val="bullet"/>
+      <w:lvlText w:val="o"/>
+      <w:lvlJc w:val="left"/>
+      <w:pPr>
+        <w:ind w:left="6108" w:hanging="360"/>
+      </w:pPr>
+      <w:rPr>
+        <w:rFonts w:ascii="Courier New" w:hAnsi="Courier New" w:cs="Courier New" w:hint="default"/>
+      </w:rPr>
+    </w:lvl>
+    <w:lvl w:ilvl="8" w:tplc="040C0005" w:tentative="1">
+      <w:start w:val="1"/>
+      <w:numFmt w:val="bullet"/>
+      <w:lvlText w:val=""/>
+      <w:lvlJc w:val="left"/>
+      <w:pPr>
+        <w:ind w:left="6828" w:hanging="360"/>
+      </w:pPr>
+      <w:rPr>
+        <w:rFonts w:ascii="Wingdings" w:hAnsi="Wingdings" w:hint="default"/>
+      </w:rPr>
+    </w:lvl>
+  </w:abstractNum>
+  <w:abstractNum w:abstractNumId="4" w15:restartNumberingAfterBreak="0">
+    <w:nsid w:val="5301150D"/>
+    <w:multiLevelType w:val="hybridMultilevel"/>
+    <w:tmpl w:val="8200A748"/>
+    <w:lvl w:ilvl="0" w:tplc="016A7AD0">
+      <w:numFmt w:val="bullet"/>
+      <w:lvlText w:val="-"/>
+      <w:lvlJc w:val="left"/>
+      <w:pPr>
+        <w:ind w:left="720" w:hanging="360"/>
+      </w:pPr>
+      <w:rPr>
+        <w:rFonts w:ascii="Calibri" w:eastAsiaTheme="minorHAnsi" w:hAnsi="Calibri" w:cs="Calibri" w:hint="default"/>
+      </w:rPr>
+    </w:lvl>
+    <w:lvl w:ilvl="1" w:tplc="040C0003" w:tentative="1">
+      <w:start w:val="1"/>
+      <w:numFmt w:val="bullet"/>
+      <w:lvlText w:val="o"/>
+      <w:lvlJc w:val="left"/>
+      <w:pPr>
+        <w:ind w:left="1440" w:hanging="360"/>
+      </w:pPr>
+      <w:rPr>
+        <w:rFonts w:ascii="Courier New" w:hAnsi="Courier New" w:cs="Courier New" w:hint="default"/>
+      </w:rPr>
+    </w:lvl>
+    <w:lvl w:ilvl="2" w:tplc="040C0005" w:tentative="1">
+      <w:start w:val="1"/>
+      <w:numFmt w:val="bullet"/>
+      <w:lvlText w:val=""/>
+      <w:lvlJc w:val="left"/>
+      <w:pPr>
+        <w:ind w:left="2160" w:hanging="360"/>
+      </w:pPr>
+      <w:rPr>
+        <w:rFonts w:ascii="Wingdings" w:hAnsi="Wingdings" w:hint="default"/>
+      </w:rPr>
+    </w:lvl>
+    <w:lvl w:ilvl="3" w:tplc="040C0001" w:tentative="1">
+      <w:start w:val="1"/>
+      <w:numFmt w:val="bullet"/>
+      <w:lvlText w:val=""/>
+      <w:lvlJc w:val="left"/>
+      <w:pPr>
+        <w:ind w:left="2880" w:hanging="360"/>
+      </w:pPr>
+      <w:rPr>
+        <w:rFonts w:ascii="Symbol" w:hAnsi="Symbol" w:hint="default"/>
+      </w:rPr>
+    </w:lvl>
+    <w:lvl w:ilvl="4" w:tplc="040C0003" w:tentative="1">
+      <w:start w:val="1"/>
+      <w:numFmt w:val="bullet"/>
+      <w:lvlText w:val="o"/>
+      <w:lvlJc w:val="left"/>
+      <w:pPr>
+        <w:ind w:left="3600" w:hanging="360"/>
+      </w:pPr>
+      <w:rPr>
+        <w:rFonts w:ascii="Courier New" w:hAnsi="Courier New" w:cs="Courier New" w:hint="default"/>
+      </w:rPr>
+    </w:lvl>
+    <w:lvl w:ilvl="5" w:tplc="040C0005" w:tentative="1">
+      <w:start w:val="1"/>
+      <w:numFmt w:val="bullet"/>
+      <w:lvlText w:val=""/>
+      <w:lvlJc w:val="left"/>
+      <w:pPr>
+        <w:ind w:left="4320" w:hanging="360"/>
+      </w:pPr>
+      <w:rPr>
+        <w:rFonts w:ascii="Wingdings" w:hAnsi="Wingdings" w:hint="default"/>
+      </w:rPr>
+    </w:lvl>
+    <w:lvl w:ilvl="6" w:tplc="040C0001" w:tentative="1">
+      <w:start w:val="1"/>
+      <w:numFmt w:val="bullet"/>
+      <w:lvlText w:val=""/>
+      <w:lvlJc w:val="left"/>
+      <w:pPr>
+        <w:ind w:left="5040" w:hanging="360"/>
+      </w:pPr>
+      <w:rPr>
+        <w:rFonts w:ascii="Symbol" w:hAnsi="Symbol" w:hint="default"/>
+      </w:rPr>
+    </w:lvl>
+    <w:lvl w:ilvl="7" w:tplc="040C0003" w:tentative="1">
+      <w:start w:val="1"/>
+      <w:numFmt w:val="bullet"/>
+      <w:lvlText w:val="o"/>
+      <w:lvlJc w:val="left"/>
+      <w:pPr>
+        <w:ind w:left="5760" w:hanging="360"/>
+      </w:pPr>
+      <w:rPr>
+        <w:rFonts w:ascii="Courier New" w:hAnsi="Courier New" w:cs="Courier New" w:hint="default"/>
+      </w:rPr>
+    </w:lvl>
+    <w:lvl w:ilvl="8" w:tplc="040C0005" w:tentative="1">
+      <w:start w:val="1"/>
+      <w:numFmt w:val="bullet"/>
+      <w:lvlText w:val=""/>
+      <w:lvlJc w:val="left"/>
+      <w:pPr>
+        <w:ind w:left="6480" w:hanging="360"/>
+      </w:pPr>
+      <w:rPr>
+        <w:rFonts w:ascii="Wingdings" w:hAnsi="Wingdings" w:hint="default"/>
+      </w:rPr>
+    </w:lvl>
+  </w:abstractNum>
+  <w:abstractNum w:abstractNumId="5" w15:restartNumberingAfterBreak="0">
     <w:nsid w:val="669B253D"/>
     <w:multiLevelType w:val="hybridMultilevel"/>
     <w:tmpl w:val="1FAA3C3A"/>
@@ -1505,13 +2343,25 @@
     <w:abstractNumId w:val="0"/>
   </w:num>
   <w:num w:numId="2">
+    <w:abstractNumId w:val="5"/>
+  </w:num>
+  <w:num w:numId="3">
     <w:abstractNumId w:val="1"/>
+  </w:num>
+  <w:num w:numId="4">
+    <w:abstractNumId w:val="4"/>
+  </w:num>
+  <w:num w:numId="5">
+    <w:abstractNumId w:val="2"/>
+  </w:num>
+  <w:num w:numId="6">
+    <w:abstractNumId w:val="3"/>
   </w:num>
 </w:numbering>
 </file>
 
 <file path=word/styles.xml><?xml version="1.0" encoding="utf-8"?>
-<w:styles xmlns:mc="http://schemas.openxmlformats.org/markup-compatibility/2006" xmlns:r="http://schemas.openxmlformats.org/officeDocument/2006/relationships" xmlns:w="http://schemas.openxmlformats.org/wordprocessingml/2006/main" xmlns:w14="http://schemas.microsoft.com/office/word/2010/wordml" xmlns:w15="http://schemas.microsoft.com/office/word/2012/wordml" xmlns:w16se="http://schemas.microsoft.com/office/word/2015/wordml/symex" mc:Ignorable="w14 w15 w16se">
+<w:styles xmlns:mc="http://schemas.openxmlformats.org/markup-compatibility/2006" xmlns:r="http://schemas.openxmlformats.org/officeDocument/2006/relationships" xmlns:w="http://schemas.openxmlformats.org/wordprocessingml/2006/main" xmlns:w14="http://schemas.microsoft.com/office/word/2010/wordml" xmlns:w15="http://schemas.microsoft.com/office/word/2012/wordml" xmlns:w16cid="http://schemas.microsoft.com/office/word/2016/wordml/cid" xmlns:w16se="http://schemas.microsoft.com/office/word/2015/wordml/symex" mc:Ignorable="w14 w15 w16se w16cid">
   <w:docDefaults>
     <w:rPrDefault>
       <w:rPr>
@@ -1527,7 +2377,7 @@
       </w:pPr>
     </w:pPrDefault>
   </w:docDefaults>
-  <w:latentStyles w:defLockedState="0" w:defUIPriority="99" w:defSemiHidden="0" w:defUnhideWhenUsed="0" w:defQFormat="0" w:count="371">
+  <w:latentStyles w:defLockedState="0" w:defUIPriority="99" w:defSemiHidden="0" w:defUnhideWhenUsed="0" w:defQFormat="0" w:count="375">
     <w:lsdException w:name="Normal" w:uiPriority="0" w:qFormat="1"/>
     <w:lsdException w:name="heading 1" w:uiPriority="9" w:qFormat="1"/>
     <w:lsdException w:name="heading 2" w:semiHidden="1" w:uiPriority="9" w:unhideWhenUsed="1" w:qFormat="1"/>
@@ -1633,7 +2483,6 @@
     <w:lsdException w:name="HTML Sample" w:semiHidden="1" w:unhideWhenUsed="1"/>
     <w:lsdException w:name="HTML Typewriter" w:semiHidden="1" w:unhideWhenUsed="1"/>
     <w:lsdException w:name="HTML Variable" w:semiHidden="1" w:unhideWhenUsed="1"/>
-    <w:lsdException w:name="Normal Table" w:semiHidden="1" w:unhideWhenUsed="1"/>
     <w:lsdException w:name="annotation subject" w:semiHidden="1" w:unhideWhenUsed="1"/>
     <w:lsdException w:name="No List" w:semiHidden="1" w:unhideWhenUsed="1"/>
     <w:lsdException w:name="Outline List 1" w:semiHidden="1" w:unhideWhenUsed="1"/>
@@ -1677,10 +2526,8 @@
     <w:lsdException w:name="Table Elegant" w:semiHidden="1" w:unhideWhenUsed="1"/>
     <w:lsdException w:name="Table Professional" w:semiHidden="1" w:unhideWhenUsed="1"/>
     <w:lsdException w:name="Table Subtle 1" w:semiHidden="1" w:unhideWhenUsed="1"/>
-    <w:lsdException w:name="Table Subtle 2" w:semiHidden="1" w:unhideWhenUsed="1"/>
     <w:lsdException w:name="Table Web 1" w:semiHidden="1" w:unhideWhenUsed="1"/>
     <w:lsdException w:name="Table Web 2" w:semiHidden="1" w:unhideWhenUsed="1"/>
-    <w:lsdException w:name="Table Web 3" w:semiHidden="1" w:unhideWhenUsed="1"/>
     <w:lsdException w:name="Balloon Text" w:semiHidden="1" w:unhideWhenUsed="1"/>
     <w:lsdException w:name="Table Grid" w:uiPriority="39"/>
     <w:lsdException w:name="Table Theme" w:semiHidden="1" w:unhideWhenUsed="1"/>
@@ -1899,16 +2746,20 @@
     <w:lsdException w:name="List Table 5 Dark Accent 6" w:uiPriority="50"/>
     <w:lsdException w:name="List Table 6 Colorful Accent 6" w:uiPriority="51"/>
     <w:lsdException w:name="List Table 7 Colorful Accent 6" w:uiPriority="52"/>
+    <w:lsdException w:name="Mention" w:semiHidden="1" w:unhideWhenUsed="1"/>
+    <w:lsdException w:name="Smart Hyperlink" w:semiHidden="1" w:unhideWhenUsed="1"/>
+    <w:lsdException w:name="Hashtag" w:semiHidden="1" w:unhideWhenUsed="1"/>
+    <w:lsdException w:name="Unresolved Mention" w:semiHidden="1" w:unhideWhenUsed="1"/>
   </w:latentStyles>
   <w:style w:type="paragraph" w:default="1" w:styleId="Normal">
     <w:name w:val="Normal"/>
     <w:qFormat/>
   </w:style>
-  <w:style w:type="paragraph" w:styleId="Heading1">
+  <w:style w:type="paragraph" w:styleId="Titre1">
     <w:name w:val="heading 1"/>
     <w:basedOn w:val="Normal"/>
     <w:next w:val="Normal"/>
-    <w:link w:val="Heading1Char"/>
+    <w:link w:val="Titre1Car"/>
     <w:uiPriority w:val="9"/>
     <w:qFormat/>
     <w:rsid w:val="004D7D7C"/>
@@ -1925,13 +2776,13 @@
       <w:szCs w:val="32"/>
     </w:rPr>
   </w:style>
-  <w:style w:type="character" w:default="1" w:styleId="DefaultParagraphFont">
+  <w:style w:type="character" w:default="1" w:styleId="Policepardfaut">
     <w:name w:val="Default Paragraph Font"/>
     <w:uiPriority w:val="1"/>
     <w:semiHidden/>
     <w:unhideWhenUsed/>
   </w:style>
-  <w:style w:type="table" w:default="1" w:styleId="TableNormal">
+  <w:style w:type="table" w:default="1" w:styleId="TableauNormal">
     <w:name w:val="Normal Table"/>
     <w:uiPriority w:val="99"/>
     <w:semiHidden/>
@@ -1946,16 +2797,16 @@
       </w:tblCellMar>
     </w:tblPr>
   </w:style>
-  <w:style w:type="numbering" w:default="1" w:styleId="NoList">
+  <w:style w:type="numbering" w:default="1" w:styleId="Aucuneliste">
     <w:name w:val="No List"/>
     <w:uiPriority w:val="99"/>
     <w:semiHidden/>
     <w:unhideWhenUsed/>
   </w:style>
-  <w:style w:type="character" w:customStyle="1" w:styleId="Heading1Char">
-    <w:name w:val="Heading 1 Char"/>
-    <w:basedOn w:val="DefaultParagraphFont"/>
-    <w:link w:val="Heading1"/>
+  <w:style w:type="character" w:customStyle="1" w:styleId="Titre1Car">
+    <w:name w:val="Titre 1 Car"/>
+    <w:basedOn w:val="Policepardfaut"/>
+    <w:link w:val="Titre1"/>
     <w:uiPriority w:val="9"/>
     <w:rsid w:val="004D7D7C"/>
     <w:rPr>
@@ -1965,11 +2816,11 @@
       <w:szCs w:val="32"/>
     </w:rPr>
   </w:style>
-  <w:style w:type="paragraph" w:styleId="Title">
+  <w:style w:type="paragraph" w:styleId="Titre">
     <w:name w:val="Title"/>
     <w:basedOn w:val="Normal"/>
     <w:next w:val="Normal"/>
-    <w:link w:val="TitleChar"/>
+    <w:link w:val="TitreCar"/>
     <w:uiPriority w:val="10"/>
     <w:qFormat/>
     <w:rsid w:val="004D7D7C"/>
@@ -1985,10 +2836,10 @@
       <w:szCs w:val="56"/>
     </w:rPr>
   </w:style>
-  <w:style w:type="character" w:customStyle="1" w:styleId="TitleChar">
-    <w:name w:val="Title Char"/>
-    <w:basedOn w:val="DefaultParagraphFont"/>
-    <w:link w:val="Title"/>
+  <w:style w:type="character" w:customStyle="1" w:styleId="TitreCar">
+    <w:name w:val="Titre Car"/>
+    <w:basedOn w:val="Policepardfaut"/>
+    <w:link w:val="Titre"/>
     <w:uiPriority w:val="10"/>
     <w:rsid w:val="004D7D7C"/>
     <w:rPr>
@@ -1999,7 +2850,7 @@
       <w:szCs w:val="56"/>
     </w:rPr>
   </w:style>
-  <w:style w:type="paragraph" w:styleId="ListParagraph">
+  <w:style w:type="paragraph" w:styleId="Paragraphedeliste">
     <w:name w:val="List Paragraph"/>
     <w:basedOn w:val="Normal"/>
     <w:uiPriority w:val="34"/>
@@ -2010,11 +2861,11 @@
       <w:contextualSpacing/>
     </w:pPr>
   </w:style>
-  <w:style w:type="paragraph" w:styleId="IntenseQuote">
+  <w:style w:type="paragraph" w:styleId="Citationintense">
     <w:name w:val="Intense Quote"/>
     <w:basedOn w:val="Normal"/>
     <w:next w:val="Normal"/>
-    <w:link w:val="IntenseQuoteChar"/>
+    <w:link w:val="CitationintenseCar"/>
     <w:uiPriority w:val="30"/>
     <w:qFormat/>
     <w:rsid w:val="00556377"/>
@@ -2033,10 +2884,10 @@
       <w:color w:val="4472C4" w:themeColor="accent1"/>
     </w:rPr>
   </w:style>
-  <w:style w:type="character" w:customStyle="1" w:styleId="IntenseQuoteChar">
-    <w:name w:val="Intense Quote Char"/>
-    <w:basedOn w:val="DefaultParagraphFont"/>
-    <w:link w:val="IntenseQuote"/>
+  <w:style w:type="character" w:customStyle="1" w:styleId="CitationintenseCar">
+    <w:name w:val="Citation intense Car"/>
+    <w:basedOn w:val="Policepardfaut"/>
+    <w:link w:val="Citationintense"/>
     <w:uiPriority w:val="30"/>
     <w:rsid w:val="00556377"/>
     <w:rPr>
@@ -2045,9 +2896,9 @@
       <w:color w:val="4472C4" w:themeColor="accent1"/>
     </w:rPr>
   </w:style>
-  <w:style w:type="character" w:styleId="BookTitle">
+  <w:style w:type="character" w:styleId="Titredulivre">
     <w:name w:val="Book Title"/>
-    <w:basedOn w:val="DefaultParagraphFont"/>
+    <w:basedOn w:val="Policepardfaut"/>
     <w:uiPriority w:val="33"/>
     <w:qFormat/>
     <w:rsid w:val="00556377"/>
@@ -2059,13 +2910,22 @@
       <w:spacing w:val="5"/>
     </w:rPr>
   </w:style>
+  <w:style w:type="paragraph" w:styleId="Sansinterligne">
+    <w:name w:val="No Spacing"/>
+    <w:uiPriority w:val="1"/>
+    <w:qFormat/>
+    <w:rsid w:val="00263BF7"/>
+    <w:pPr>
+      <w:spacing w:after="0" w:line="240" w:lineRule="auto"/>
+    </w:pPr>
+  </w:style>
 </w:styles>
 </file>
 
 <file path=word/charts/chart1.xml><?xml version="1.0" encoding="utf-8"?>
 <c:chartSpace xmlns:c="http://schemas.openxmlformats.org/drawingml/2006/chart" xmlns:a="http://schemas.openxmlformats.org/drawingml/2006/main" xmlns:r="http://schemas.openxmlformats.org/officeDocument/2006/relationships" xmlns:c16r2="http://schemas.microsoft.com/office/drawing/2015/06/chart">
   <c:date1904 val="0"/>
-  <c:lang val="en-US"/>
+  <c:lang val="fr-FR"/>
   <c:roundedCorners val="0"/>
   <mc:AlternateContent xmlns:mc="http://schemas.openxmlformats.org/markup-compatibility/2006">
     <mc:Choice xmlns:c14="http://schemas.microsoft.com/office/drawing/2007/8/2/chart" Requires="c14">
@@ -2753,7 +3613,6 @@
     </c:legend>
     <c:plotVisOnly val="1"/>
     <c:dispBlanksAs val="gap"/>
-    <c:showDLblsOverMax val="0"/>
     <c:extLst>
       <c:ext xmlns:c16r3="http://schemas.microsoft.com/office/drawing/2017/03/chart" uri="{56B9EC1D-385E-4148-901F-78D8002777C0}">
         <c16r3:dataDisplayOptions16>
@@ -2761,6 +3620,7 @@
         </c16r3:dataDisplayOptions16>
       </c:ext>
     </c:extLst>
+    <c:showDLblsOverMax val="0"/>
   </c:chart>
   <c:spPr>
     <a:solidFill>
@@ -2795,7 +3655,7 @@
 <file path=word/charts/chart2.xml><?xml version="1.0" encoding="utf-8"?>
 <c:chartSpace xmlns:c="http://schemas.openxmlformats.org/drawingml/2006/chart" xmlns:a="http://schemas.openxmlformats.org/drawingml/2006/main" xmlns:r="http://schemas.openxmlformats.org/officeDocument/2006/relationships" xmlns:c16r2="http://schemas.microsoft.com/office/drawing/2015/06/chart">
   <c:date1904 val="0"/>
-  <c:lang val="en-US"/>
+  <c:lang val="fr-FR"/>
   <c:roundedCorners val="0"/>
   <mc:AlternateContent xmlns:mc="http://schemas.openxmlformats.org/markup-compatibility/2006">
     <mc:Choice xmlns:c14="http://schemas.microsoft.com/office/drawing/2007/8/2/chart" Requires="c14">
@@ -3477,7 +4337,6 @@
     </c:legend>
     <c:plotVisOnly val="1"/>
     <c:dispBlanksAs val="gap"/>
-    <c:showDLblsOverMax val="0"/>
     <c:extLst>
       <c:ext xmlns:c16r3="http://schemas.microsoft.com/office/drawing/2017/03/chart" uri="{56B9EC1D-385E-4148-901F-78D8002777C0}">
         <c16r3:dataDisplayOptions16>
@@ -3485,6 +4344,7 @@
         </c16r3:dataDisplayOptions16>
       </c:ext>
     </c:extLst>
+    <c:showDLblsOverMax val="0"/>
   </c:chart>
   <c:spPr>
     <a:solidFill>
@@ -3519,7 +4379,7 @@
 <file path=word/charts/chart3.xml><?xml version="1.0" encoding="utf-8"?>
 <c:chartSpace xmlns:c="http://schemas.openxmlformats.org/drawingml/2006/chart" xmlns:a="http://schemas.openxmlformats.org/drawingml/2006/main" xmlns:r="http://schemas.openxmlformats.org/officeDocument/2006/relationships" xmlns:c16r2="http://schemas.microsoft.com/office/drawing/2015/06/chart">
   <c:date1904 val="0"/>
-  <c:lang val="en-US"/>
+  <c:lang val="fr-FR"/>
   <c:roundedCorners val="0"/>
   <mc:AlternateContent xmlns:mc="http://schemas.openxmlformats.org/markup-compatibility/2006">
     <mc:Choice xmlns:c14="http://schemas.microsoft.com/office/drawing/2007/8/2/chart" Requires="c14">
@@ -4381,7 +5241,6 @@
     </c:legend>
     <c:plotVisOnly val="1"/>
     <c:dispBlanksAs val="gap"/>
-    <c:showDLblsOverMax val="0"/>
     <c:extLst>
       <c:ext xmlns:c16r3="http://schemas.microsoft.com/office/drawing/2017/03/chart" uri="{56B9EC1D-385E-4148-901F-78D8002777C0}">
         <c16r3:dataDisplayOptions16>
@@ -4389,6 +5248,7 @@
         </c16r3:dataDisplayOptions16>
       </c:ext>
     </c:extLst>
+    <c:showDLblsOverMax val="0"/>
   </c:chart>
   <c:spPr>
     <a:solidFill>
@@ -4423,7 +5283,7 @@
 <file path=word/charts/chart4.xml><?xml version="1.0" encoding="utf-8"?>
 <c:chartSpace xmlns:c="http://schemas.openxmlformats.org/drawingml/2006/chart" xmlns:a="http://schemas.openxmlformats.org/drawingml/2006/main" xmlns:r="http://schemas.openxmlformats.org/officeDocument/2006/relationships" xmlns:c16r2="http://schemas.microsoft.com/office/drawing/2015/06/chart">
   <c:date1904 val="0"/>
-  <c:lang val="en-US"/>
+  <c:lang val="fr-FR"/>
   <c:roundedCorners val="0"/>
   <mc:AlternateContent xmlns:mc="http://schemas.openxmlformats.org/markup-compatibility/2006">
     <mc:Choice xmlns:c14="http://schemas.microsoft.com/office/drawing/2007/8/2/chart" Requires="c14">
@@ -5111,7 +5971,6 @@
     </c:legend>
     <c:plotVisOnly val="1"/>
     <c:dispBlanksAs val="gap"/>
-    <c:showDLblsOverMax val="0"/>
     <c:extLst>
       <c:ext xmlns:c16r3="http://schemas.microsoft.com/office/drawing/2017/03/chart" uri="{56B9EC1D-385E-4148-901F-78D8002777C0}">
         <c16r3:dataDisplayOptions16>
@@ -5119,6 +5978,7 @@
         </c16r3:dataDisplayOptions16>
       </c:ext>
     </c:extLst>
+    <c:showDLblsOverMax val="0"/>
   </c:chart>
   <c:spPr>
     <a:solidFill>
@@ -5153,7 +6013,7 @@
 <file path=word/charts/chart5.xml><?xml version="1.0" encoding="utf-8"?>
 <c:chartSpace xmlns:c="http://schemas.openxmlformats.org/drawingml/2006/chart" xmlns:a="http://schemas.openxmlformats.org/drawingml/2006/main" xmlns:r="http://schemas.openxmlformats.org/officeDocument/2006/relationships" xmlns:c16r2="http://schemas.microsoft.com/office/drawing/2015/06/chart">
   <c:date1904 val="0"/>
-  <c:lang val="en-US"/>
+  <c:lang val="fr-FR"/>
   <c:roundedCorners val="0"/>
   <mc:AlternateContent xmlns:mc="http://schemas.openxmlformats.org/markup-compatibility/2006">
     <mc:Choice xmlns:c14="http://schemas.microsoft.com/office/drawing/2007/8/2/chart" Requires="c14">
@@ -5835,7 +6695,6 @@
     </c:legend>
     <c:plotVisOnly val="1"/>
     <c:dispBlanksAs val="gap"/>
-    <c:showDLblsOverMax val="0"/>
     <c:extLst>
       <c:ext xmlns:c16r3="http://schemas.microsoft.com/office/drawing/2017/03/chart" uri="{56B9EC1D-385E-4148-901F-78D8002777C0}">
         <c16r3:dataDisplayOptions16>
@@ -5843,6 +6702,7 @@
         </c16r3:dataDisplayOptions16>
       </c:ext>
     </c:extLst>
+    <c:showDLblsOverMax val="0"/>
   </c:chart>
   <c:spPr>
     <a:solidFill>
@@ -5877,7 +6737,7 @@
 <file path=word/charts/chart6.xml><?xml version="1.0" encoding="utf-8"?>
 <c:chartSpace xmlns:c="http://schemas.openxmlformats.org/drawingml/2006/chart" xmlns:a="http://schemas.openxmlformats.org/drawingml/2006/main" xmlns:r="http://schemas.openxmlformats.org/officeDocument/2006/relationships" xmlns:c16r2="http://schemas.microsoft.com/office/drawing/2015/06/chart">
   <c:date1904 val="0"/>
-  <c:lang val="en-US"/>
+  <c:lang val="fr-FR"/>
   <c:roundedCorners val="0"/>
   <mc:AlternateContent xmlns:mc="http://schemas.openxmlformats.org/markup-compatibility/2006">
     <mc:Choice xmlns:c14="http://schemas.microsoft.com/office/drawing/2007/8/2/chart" Requires="c14">
@@ -6654,7 +7514,6 @@
     </c:legend>
     <c:plotVisOnly val="1"/>
     <c:dispBlanksAs val="gap"/>
-    <c:showDLblsOverMax val="0"/>
     <c:extLst>
       <c:ext xmlns:c16r3="http://schemas.microsoft.com/office/drawing/2017/03/chart" uri="{56B9EC1D-385E-4148-901F-78D8002777C0}">
         <c16r3:dataDisplayOptions16>
@@ -6662,6 +7521,7 @@
         </c16r3:dataDisplayOptions16>
       </c:ext>
     </c:extLst>
+    <c:showDLblsOverMax val="0"/>
   </c:chart>
   <c:spPr>
     <a:solidFill>
@@ -6696,7 +7556,7 @@
 <file path=word/charts/chart7.xml><?xml version="1.0" encoding="utf-8"?>
 <c:chartSpace xmlns:c="http://schemas.openxmlformats.org/drawingml/2006/chart" xmlns:a="http://schemas.openxmlformats.org/drawingml/2006/main" xmlns:r="http://schemas.openxmlformats.org/officeDocument/2006/relationships" xmlns:c16r2="http://schemas.microsoft.com/office/drawing/2015/06/chart">
   <c:date1904 val="0"/>
-  <c:lang val="en-US"/>
+  <c:lang val="fr-FR"/>
   <c:roundedCorners val="0"/>
   <mc:AlternateContent xmlns:mc="http://schemas.openxmlformats.org/markup-compatibility/2006">
     <mc:Choice xmlns:c14="http://schemas.microsoft.com/office/drawing/2007/8/2/chart" Requires="c14">
@@ -7384,7 +8244,6 @@
     </c:legend>
     <c:plotVisOnly val="1"/>
     <c:dispBlanksAs val="gap"/>
-    <c:showDLblsOverMax val="0"/>
     <c:extLst>
       <c:ext xmlns:c16r3="http://schemas.microsoft.com/office/drawing/2017/03/chart" uri="{56B9EC1D-385E-4148-901F-78D8002777C0}">
         <c16r3:dataDisplayOptions16>
@@ -7392,6 +8251,7 @@
         </c16r3:dataDisplayOptions16>
       </c:ext>
     </c:extLst>
+    <c:showDLblsOverMax val="0"/>
   </c:chart>
   <c:spPr>
     <a:solidFill>
@@ -7426,7 +8286,7 @@
 <file path=word/charts/chart8.xml><?xml version="1.0" encoding="utf-8"?>
 <c:chartSpace xmlns:c="http://schemas.openxmlformats.org/drawingml/2006/chart" xmlns:a="http://schemas.openxmlformats.org/drawingml/2006/main" xmlns:r="http://schemas.openxmlformats.org/officeDocument/2006/relationships" xmlns:c16r2="http://schemas.microsoft.com/office/drawing/2015/06/chart">
   <c:date1904 val="0"/>
-  <c:lang val="en-US"/>
+  <c:lang val="fr-FR"/>
   <c:roundedCorners val="0"/>
   <mc:AlternateContent xmlns:mc="http://schemas.openxmlformats.org/markup-compatibility/2006">
     <mc:Choice xmlns:c14="http://schemas.microsoft.com/office/drawing/2007/8/2/chart" Requires="c14">
@@ -8114,7 +8974,6 @@
     </c:legend>
     <c:plotVisOnly val="1"/>
     <c:dispBlanksAs val="gap"/>
-    <c:showDLblsOverMax val="0"/>
     <c:extLst>
       <c:ext xmlns:c16r3="http://schemas.microsoft.com/office/drawing/2017/03/chart" uri="{56B9EC1D-385E-4148-901F-78D8002777C0}">
         <c16r3:dataDisplayOptions16>
@@ -8122,6 +8981,7 @@
         </c16r3:dataDisplayOptions16>
       </c:ext>
     </c:extLst>
+    <c:showDLblsOverMax val="0"/>
   </c:chart>
   <c:spPr>
     <a:solidFill>
@@ -8156,7 +9016,7 @@
 <file path=word/charts/chart9.xml><?xml version="1.0" encoding="utf-8"?>
 <c:chartSpace xmlns:c="http://schemas.openxmlformats.org/drawingml/2006/chart" xmlns:a="http://schemas.openxmlformats.org/drawingml/2006/main" xmlns:r="http://schemas.openxmlformats.org/officeDocument/2006/relationships" xmlns:c16r2="http://schemas.microsoft.com/office/drawing/2015/06/chart">
   <c:date1904 val="0"/>
-  <c:lang val="en-US"/>
+  <c:lang val="fr-FR"/>
   <c:roundedCorners val="0"/>
   <mc:AlternateContent xmlns:mc="http://schemas.openxmlformats.org/markup-compatibility/2006">
     <mc:Choice xmlns:c14="http://schemas.microsoft.com/office/drawing/2007/8/2/chart" Requires="c14">
@@ -8933,7 +9793,6 @@
     </c:legend>
     <c:plotVisOnly val="1"/>
     <c:dispBlanksAs val="gap"/>
-    <c:showDLblsOverMax val="0"/>
     <c:extLst>
       <c:ext xmlns:c16r3="http://schemas.microsoft.com/office/drawing/2017/03/chart" uri="{56B9EC1D-385E-4148-901F-78D8002777C0}">
         <c16r3:dataDisplayOptions16>
@@ -8941,6 +9800,7 @@
         </c16r3:dataDisplayOptions16>
       </c:ext>
     </c:extLst>
+    <c:showDLblsOverMax val="0"/>
   </c:chart>
   <c:spPr>
     <a:solidFill>

</xml_diff>